<commit_message>
Inclusão do Documento de Arquitetura de Software.docx e do Mapa - Uses Cases.txt
</commit_message>
<xml_diff>
--- a/04. Especificações de Use Case/Use Case CS015/Use Case CS015.docx
+++ b/04. Especificações de Use Case/Use Case CS015/Use Case CS015.docx
@@ -50,8 +50,13 @@
               <w:t xml:space="preserve">ID: </w:t>
             </w:r>
             <w:r>
-              <w:t>RF016</w:t>
-            </w:r>
+              <w:t>RF01</w:t>
+            </w:r>
+            <w:r>
+              <w:t>5</w:t>
+            </w:r>
+            <w:bookmarkStart w:id="0" w:name="_GoBack"/>
+            <w:bookmarkEnd w:id="0"/>
           </w:p>
         </w:tc>
       </w:tr>
@@ -136,8 +141,6 @@
               </w:rPr>
               <w:t xml:space="preserve">MODIFICADOR POR: </w:t>
             </w:r>
-            <w:bookmarkStart w:id="0" w:name="_GoBack"/>
-            <w:bookmarkEnd w:id="0"/>
           </w:p>
         </w:tc>
         <w:tc>
@@ -546,13 +549,8 @@
               <w:t xml:space="preserve">: </w:t>
             </w:r>
             <w:r>
-              <w:t xml:space="preserve">Sem Conexão. Sistema exibe a mensagem: “Não há conexão com a </w:t>
-            </w:r>
-            <w:proofErr w:type="gramStart"/>
-            <w:r>
-              <w:t>internet!”</w:t>
-            </w:r>
-            <w:proofErr w:type="gramEnd"/>
+              <w:t>Sem Conexão. Sistema exibe a mensagem: “Não há conexão com a internet!”</w:t>
+            </w:r>
           </w:p>
         </w:tc>
       </w:tr>
@@ -750,21 +748,7 @@
       <w:rPr>
         <w:b/>
       </w:rPr>
-      <w:t xml:space="preserve">    </w:t>
-    </w:r>
-    <w:proofErr w:type="spellStart"/>
-    <w:r>
-      <w:rPr>
-        <w:b/>
-      </w:rPr>
-      <w:t>Profº</w:t>
-    </w:r>
-    <w:proofErr w:type="spellEnd"/>
-    <w:r>
-      <w:rPr>
-        <w:b/>
-      </w:rPr>
-      <w:t xml:space="preserve"> Me. ANDRE VINICIUS RODRIGUES PASSOS NASCIMENTO </w:t>
+      <w:t xml:space="preserve">    Profº Me. ANDRE VINICIUS RODRIGUES PASSOS NASCIMENTO </w:t>
     </w:r>
   </w:p>
   <w:p>

</xml_diff>